<commit_message>
clean the doc folder
</commit_message>
<xml_diff>
--- a/docs/source/UserGuide.docx
+++ b/docs/source/UserGuide.docx
@@ -105,6 +105,18 @@
       </w:pPr>
       <w:r>
         <w:t>Application specification</w:t>
+      </w:r>
+    </w:p>
+    <w:p>
+      <w:pPr>
+        <w:pStyle w:val="TextBody"/>
+        <w:numPr>
+          <w:ilvl w:val="0"/>
+          <w:numId w:val="3"/>
+        </w:numPr>
+      </w:pPr>
+      <w:r>
+        <w:t>Configuration Q&amp;A</w:t>
       </w:r>
     </w:p>
     <w:p>
@@ -3288,17 +3300,1398 @@
     </w:p>
     <w:p>
       <w:pPr>
-        <w:pStyle w:val="TextBody"/>
-      </w:pPr>
-    </w:p>
-    <w:p>
-      <w:pPr>
         <w:pStyle w:val="Heading1"/>
         <w:numPr>
           <w:ilvl w:val="0"/>
           <w:numId w:val="1"/>
         </w:numPr>
       </w:pPr>
+      <w:r>
+        <w:t>Configuration Q&amp;A</w:t>
+      </w:r>
+    </w:p>
+    <w:p>
+      <w:pPr>
+        <w:ind w:left="45"/>
+      </w:pPr>
+      <w:r>
+        <w:t>This section is going to answer several questions which then guide users in using SALSA to satisfy the requirements of the complex configuration.</w:t>
+      </w:r>
+    </w:p>
+    <w:p>
+      <w:pPr>
+        <w:ind w:left="45"/>
+        <w:rPr>
+          <w:b/>
+        </w:rPr>
+      </w:pPr>
+      <w:r>
+        <w:rPr>
+          <w:b/>
+        </w:rPr>
+        <w:t xml:space="preserve">Question: </w:t>
+      </w:r>
+      <w:r>
+        <w:rPr>
+          <w:b/>
+        </w:rPr>
+        <w:t>How do users deploy something on a VM which are already running or when a container is already running, etc. How does SALSA work with multiple stacks?</w:t>
+      </w:r>
+    </w:p>
+    <w:p>
+      <w:pPr>
+        <w:ind w:left="45"/>
+      </w:pPr>
+      <w:r>
+        <w:rPr>
+          <w:noProof/>
+        </w:rPr>
+        <w:lastRenderedPageBreak/>
+        <w:pict>
+          <v:roundrect id="Rounded Rectangle 31" o:spid="_x0000_s1048" style="position:absolute;left:0;text-align:left;margin-left:176.9pt;margin-top:101.75pt;width:104.25pt;height:41.85pt;z-index:251681792;visibility:visible;mso-wrap-style:square;mso-width-percent:0;mso-height-percent:0;mso-wrap-distance-left:9pt;mso-wrap-distance-top:0;mso-wrap-distance-right:9pt;mso-wrap-distance-bottom:0;mso-position-horizontal:absolute;mso-position-horizontal-relative:text;mso-position-vertical:absolute;mso-position-vertical-relative:text;mso-width-percent:0;mso-height-percent:0;mso-width-relative:margin;mso-height-relative:margin;v-text-anchor:middle" arcsize="10923f" o:gfxdata="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" filled="f" stroked="f">
+            <v:shadow on="t" color="black" opacity="24903f" origin=",.5" offset="0,.55556mm"/>
+            <v:textbox>
+              <w:txbxContent>
+                <w:p>
+                  <w:pPr>
+                    <w:pStyle w:val="NoSpacing"/>
+                  </w:pPr>
+                  <w:r>
+                    <w:t>Query to get task and execute</w:t>
+                  </w:r>
+                </w:p>
+                <w:p>
+                  <w:pPr>
+                    <w:pStyle w:val="NoSpacing"/>
+                    <w:jc w:val="center"/>
+                  </w:pPr>
+                </w:p>
+              </w:txbxContent>
+            </v:textbox>
+          </v:roundrect>
+        </w:pict>
+      </w:r>
+      <w:r>
+        <w:rPr>
+          <w:noProof/>
+        </w:rPr>
+        <w:pict>
+          <v:roundrect id="Rounded Rectangle 27" o:spid="_x0000_s1047" style="position:absolute;left:0;text-align:left;margin-left:47.3pt;margin-top:74.35pt;width:171.45pt;height:41.8pt;z-index:251677696;visibility:visible;mso-wrap-style:square;mso-width-percent:0;mso-height-percent:0;mso-wrap-distance-left:9pt;mso-wrap-distance-top:0;mso-wrap-distance-right:9pt;mso-wrap-distance-bottom:0;mso-position-horizontal:absolute;mso-position-horizontal-relative:text;mso-position-vertical:absolute;mso-position-vertical-relative:text;mso-width-percent:0;mso-height-percent:0;mso-width-relative:margin;mso-height-relative:margin;v-text-anchor:middle" arcsize="10923f" o:gfxdata="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" filled="f" stroked="f">
+            <v:shadow on="t" color="black" opacity="24903f" origin=",.5" offset="0,.55556mm"/>
+            <v:textbox>
+              <w:txbxContent>
+                <w:p>
+                  <w:pPr>
+                    <w:pStyle w:val="NoSpacing"/>
+                  </w:pPr>
+                  <w:r>
+                    <w:t xml:space="preserve">“Deploy App1 on </w:t>
+                  </w:r>
+                  <w:proofErr w:type="spellStart"/>
+                  <w:r>
+                    <w:t>docker</w:t>
+                  </w:r>
+                  <w:proofErr w:type="spellEnd"/>
+                  <w:r>
+                    <w:t xml:space="preserve"> d0”</w:t>
+                  </w:r>
+                </w:p>
+                <w:p>
+                  <w:pPr>
+                    <w:pStyle w:val="NoSpacing"/>
+                  </w:pPr>
+                  <w:r>
+                    <w:t>“Reconfigure App1”</w:t>
+                  </w:r>
+                </w:p>
+                <w:p>
+                  <w:pPr>
+                    <w:pStyle w:val="NoSpacing"/>
+                  </w:pPr>
+                </w:p>
+                <w:p>
+                  <w:pPr>
+                    <w:pStyle w:val="NoSpacing"/>
+                    <w:jc w:val="center"/>
+                  </w:pPr>
+                </w:p>
+              </w:txbxContent>
+            </v:textbox>
+          </v:roundrect>
+        </w:pict>
+      </w:r>
+      <w:r>
+        <w:rPr>
+          <w:noProof/>
+        </w:rPr>
+        <w:pict>
+          <v:roundrect id="Rounded Rectangle 25" o:spid="_x0000_s1046" style="position:absolute;left:0;text-align:left;margin-left:47.95pt;margin-top:44.1pt;width:54.1pt;height:23.3pt;z-index:251675648;visibility:visible;mso-wrap-style:square;mso-width-percent:0;mso-height-percent:0;mso-wrap-distance-left:9pt;mso-wrap-distance-top:0;mso-wrap-distance-right:9pt;mso-wrap-distance-bottom:0;mso-position-horizontal:absolute;mso-position-horizontal-relative:text;mso-position-vertical:absolute;mso-position-vertical-relative:text;mso-width-percent:0;mso-height-percent:0;mso-width-relative:margin;mso-height-relative:margin;v-text-anchor:middle" arcsize="10923f" o:gfxdata="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" filled="f" stroked="f">
+            <v:shadow on="t" color="black" opacity="24903f" origin=",.5" offset="0,.55556mm"/>
+            <v:textbox>
+              <w:txbxContent>
+                <w:p>
+                  <w:pPr>
+                    <w:pStyle w:val="NoSpacing"/>
+                    <w:jc w:val="center"/>
+                  </w:pPr>
+                  <w:r>
+                    <w:t>User</w:t>
+                  </w:r>
+                </w:p>
+                <w:p>
+                  <w:pPr>
+                    <w:pStyle w:val="NoSpacing"/>
+                    <w:jc w:val="center"/>
+                  </w:pPr>
+                </w:p>
+              </w:txbxContent>
+            </v:textbox>
+          </v:roundrect>
+        </w:pict>
+      </w:r>
+      <w:r>
+        <w:rPr>
+          <w:noProof/>
+        </w:rPr>
+        <w:pict>
+          <v:shapetype id="_x0000_t32" coordsize="21600,21600" o:spt="32" o:oned="t" path="m,l21600,21600e" filled="f">
+            <v:path arrowok="t" fillok="f" o:connecttype="none"/>
+            <o:lock v:ext="edit" shapetype="t"/>
+          </v:shapetype>
+          <v:shape id="Straight Arrow Connector 26" o:spid="_x0000_s1045" type="#_x0000_t32" style="position:absolute;left:0;text-align:left;margin-left:47.3pt;margin-top:64.65pt;width:.65pt;height:82.3pt;z-index:251676672;visibility:visible;mso-wrap-style:square;mso-width-percent:0;mso-height-percent:0;mso-wrap-distance-left:9pt;mso-wrap-distance-top:0;mso-wrap-distance-right:9pt;mso-wrap-distance-bottom:0;mso-position-horizontal:absolute;mso-position-horizontal-relative:text;mso-position-vertical:absolute;mso-position-vertical-relative:text;mso-width-percent:0;mso-height-percent:0;mso-width-relative:margin;mso-height-relative:margin" o:gfxdata="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" strokecolor="#4579b8 [3044]">
+            <v:stroke endarrow="open"/>
+          </v:shape>
+        </w:pict>
+      </w:r>
+      <w:r>
+        <w:rPr>
+          <w:noProof/>
+        </w:rPr>
+        <w:pict>
+          <v:shapetype id="_x0000_t96" coordsize="21600,21600" o:spt="96" adj="17520" path="m10800,qx,10800,10800,21600,21600,10800,10800,xem7340,6445qx6215,7570,7340,8695,8465,7570,7340,6445xnfem14260,6445qx13135,7570,14260,8695,15385,7570,14260,6445xnfem4960@0c8853@3,12747@3,16640@0nfe">
+            <v:formulas>
+              <v:f eqn="sum 33030 0 #0"/>
+              <v:f eqn="prod #0 4 3"/>
+              <v:f eqn="prod @0 1 3"/>
+              <v:f eqn="sum @1 0 @2"/>
+            </v:formulas>
+            <v:path o:extrusionok="f" gradientshapeok="t" o:connecttype="custom" o:connectlocs="10800,0;3163,3163;0,10800;3163,18437;10800,21600;18437,18437;21600,10800;18437,3163" textboxrect="3163,3163,18437,18437"/>
+            <v:handles>
+              <v:h position="center,#0" yrange="15510,17520"/>
+            </v:handles>
+            <o:complex v:ext="view"/>
+          </v:shapetype>
+          <v:shape id="Smiley Face 24" o:spid="_x0000_s1044" type="#_x0000_t96" style="position:absolute;left:0;text-align:left;margin-left:35.6pt;margin-top:42.7pt;width:24pt;height:21.9pt;z-index:251674624;visibility:visible;mso-wrap-style:square;mso-width-percent:0;mso-wrap-distance-left:9pt;mso-wrap-distance-top:0;mso-wrap-distance-right:9pt;mso-wrap-distance-bottom:0;mso-position-horizontal:absolute;mso-position-horizontal-relative:text;mso-position-vertical:absolute;mso-position-vertical-relative:text;mso-width-percent:0;mso-width-relative:margin;v-text-anchor:middle" o:gfxdata="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" fillcolor="white [3201]" strokecolor="#4f81bd [3204]" strokeweight="1pt"/>
+        </w:pict>
+      </w:r>
+      <w:r>
+        <w:rPr>
+          <w:noProof/>
+        </w:rPr>
+        <w:pict>
+          <v:rect id="Rectangle 4" o:spid="_x0000_s1043" style="position:absolute;left:0;text-align:left;margin-left:305.8pt;margin-top:44.15pt;width:158.35pt;height:196.8pt;z-index:251659264;visibility:visible;mso-wrap-style:square;mso-height-percent:0;mso-wrap-distance-left:9pt;mso-wrap-distance-top:0;mso-wrap-distance-right:9pt;mso-wrap-distance-bottom:0;mso-position-horizontal:absolute;mso-position-horizontal-relative:text;mso-position-vertical:absolute;mso-position-vertical-relative:text;mso-height-percent:0;mso-height-relative:margin;v-text-anchor:bottom" o:gfxdata="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" filled="f" strokecolor="#4f81bd [3204]" strokeweight="2pt">
+            <v:textbox>
+              <w:txbxContent>
+                <w:p>
+                  <w:pPr>
+                    <w:pStyle w:val="NoSpacing"/>
+                  </w:pPr>
+                  <w:r>
+                    <w:t>VM</w:t>
+                  </w:r>
+                </w:p>
+                <w:p>
+                  <w:pPr>
+                    <w:pStyle w:val="NoSpacing"/>
+                  </w:pPr>
+                  <w:r>
+                    <w:t>(ID</w:t>
+                  </w:r>
+                  <w:proofErr w:type="gramStart"/>
+                  <w:r>
+                    <w:t>:vm0</w:t>
+                  </w:r>
+                  <w:proofErr w:type="gramEnd"/>
+                  <w:r>
+                    <w:t>)</w:t>
+                  </w:r>
+                </w:p>
+              </w:txbxContent>
+            </v:textbox>
+            <w10:wrap type="topAndBottom"/>
+          </v:rect>
+        </w:pict>
+      </w:r>
+      <w:r>
+        <w:rPr>
+          <w:noProof/>
+        </w:rPr>
+        <w:pict>
+          <v:shape id="Freeform 30" o:spid="_x0000_s1042" style="position:absolute;left:0;text-align:left;margin-left:146.05pt;margin-top:107.25pt;width:222.85pt;height:106.95pt;z-index:251680768;visibility:visible;mso-wrap-style:square;mso-wrap-distance-left:9pt;mso-wrap-distance-top:0;mso-wrap-distance-right:9pt;mso-wrap-distance-bottom:0;mso-position-horizontal:absolute;mso-position-horizontal-relative:text;mso-position-vertical:absolute;mso-position-vertical-relative:text;v-text-anchor:middle" coordsize="2830285,1358537" o:gfxdata="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" path="m2830285,c2069011,78377,1307737,156754,836023,383177,364309,609600,139337,1172754,,1358537e" filled="f" strokecolor="#4579b8 [3044]">
+            <v:stroke endarrow="open"/>
+            <v:path arrowok="t" o:connecttype="custom" o:connectlocs="2830285,0;836023,383177;0,1358537" o:connectangles="0,0,0"/>
+          </v:shape>
+        </w:pict>
+      </w:r>
+      <w:r>
+        <w:rPr>
+          <w:noProof/>
+        </w:rPr>
+        <w:pict>
+          <v:rect id="Rectangle 2" o:spid="_x0000_s1041" style="position:absolute;left:0;text-align:left;margin-left:20.55pt;margin-top:116.15pt;width:139.15pt;height:128.9pt;z-index:251660288;visibility:visible;mso-wrap-style:square;mso-height-percent:0;mso-wrap-distance-left:9pt;mso-wrap-distance-top:0;mso-wrap-distance-right:9pt;mso-wrap-distance-bottom:0;mso-position-horizontal:absolute;mso-position-horizontal-relative:text;mso-position-vertical:absolute;mso-position-vertical-relative:text;mso-height-percent:0;mso-height-relative:margin;v-text-anchor:top" o:gfxdata="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" filled="f" strokecolor="#4f81bd [3204]" strokeweight="2pt">
+            <v:textbox>
+              <w:txbxContent>
+                <w:p>
+                  <w:pPr>
+                    <w:pStyle w:val="NoSpacing"/>
+                    <w:jc w:val="center"/>
+                  </w:pPr>
+                  <w:r>
+                    <w:t>VM</w:t>
+                  </w:r>
+                </w:p>
+              </w:txbxContent>
+            </v:textbox>
+            <w10:wrap type="topAndBottom"/>
+          </v:rect>
+        </w:pict>
+      </w:r>
+      <w:r>
+        <w:rPr>
+          <w:noProof/>
+        </w:rPr>
+        <w:pict>
+          <v:roundrect id="Rounded Rectangle 21" o:spid="_x0000_s1040" style="position:absolute;left:0;text-align:left;margin-left:370.95pt;margin-top:59.95pt;width:80.2pt;height:21.9pt;z-index:251672576;visibility:visible;mso-wrap-style:square;mso-width-percent:0;mso-height-percent:0;mso-wrap-distance-left:9pt;mso-wrap-distance-top:0;mso-wrap-distance-right:9pt;mso-wrap-distance-bottom:0;mso-position-horizontal:absolute;mso-position-horizontal-relative:text;mso-position-vertical:absolute;mso-position-vertical-relative:text;mso-width-percent:0;mso-height-percent:0;mso-width-relative:margin;mso-height-relative:margin;v-text-anchor:middle" arcsize="10923f" o:gfxdata="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" fillcolor="#a5d5e2 [1624]" strokecolor="#40a7c2 [3048]">
+            <v:fill color2="#e4f2f6 [504]" rotate="t" angle="180" colors="0 #9eeaff;22938f #bbefff;1 #e4f9ff" focus="100%" type="gradient"/>
+            <v:shadow on="t" color="black" opacity="24903f" origin=",.5" offset="0,.55556mm"/>
+            <v:textbox>
+              <w:txbxContent>
+                <w:p>
+                  <w:pPr>
+                    <w:pStyle w:val="NoSpacing"/>
+                    <w:jc w:val="center"/>
+                  </w:pPr>
+                  <w:r>
+                    <w:t>App1</w:t>
+                  </w:r>
+                </w:p>
+                <w:p>
+                  <w:pPr>
+                    <w:pStyle w:val="NoSpacing"/>
+                    <w:jc w:val="center"/>
+                  </w:pPr>
+                </w:p>
+              </w:txbxContent>
+            </v:textbox>
+          </v:roundrect>
+        </w:pict>
+      </w:r>
+      <w:r>
+        <w:rPr>
+          <w:noProof/>
+        </w:rPr>
+        <w:pict>
+          <v:rect id="Rectangle 7" o:spid="_x0000_s1039" style="position:absolute;left:0;text-align:left;margin-left:314.05pt;margin-top:53.05pt;width:143.95pt;height:73.3pt;z-index:251666432;visibility:visible;mso-wrap-style:square;mso-width-percent:0;mso-height-percent:0;mso-wrap-distance-left:9pt;mso-wrap-distance-top:0;mso-wrap-distance-right:9pt;mso-wrap-distance-bottom:0;mso-position-horizontal:absolute;mso-position-horizontal-relative:text;mso-position-vertical:absolute;mso-position-vertical-relative:text;mso-width-percent:0;mso-height-percent:0;mso-width-relative:margin;mso-height-relative:margin;v-text-anchor:middle" o:gfxdata="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" filled="f" strokecolor="#4f81bd [3204]" strokeweight="2pt">
+            <v:textbox>
+              <w:txbxContent>
+                <w:p>
+                  <w:pPr>
+                    <w:pStyle w:val="NoSpacing"/>
+                  </w:pPr>
+                  <w:proofErr w:type="spellStart"/>
+                  <w:r>
+                    <w:t>Docker</w:t>
+                  </w:r>
+                  <w:proofErr w:type="spellEnd"/>
+                </w:p>
+                <w:p>
+                  <w:pPr>
+                    <w:pStyle w:val="NoSpacing"/>
+                  </w:pPr>
+                  <w:r>
+                    <w:t>(ID: d0)</w:t>
+                  </w:r>
+                </w:p>
+              </w:txbxContent>
+            </v:textbox>
+            <w10:wrap type="topAndBottom"/>
+          </v:rect>
+        </w:pict>
+      </w:r>
+      <w:r>
+        <w:rPr>
+          <w:noProof/>
+        </w:rPr>
+        <w:pict>
+          <v:roundrect id="Rounded Rectangle 8" o:spid="_x0000_s1038" style="position:absolute;left:0;text-align:left;margin-left:370.9pt;margin-top:96.05pt;width:80.2pt;height:21.9pt;z-index:251667456;visibility:visible;mso-wrap-style:square;mso-width-percent:0;mso-height-percent:0;mso-wrap-distance-left:9pt;mso-wrap-distance-top:0;mso-wrap-distance-right:9pt;mso-wrap-distance-bottom:0;mso-position-horizontal:absolute;mso-position-horizontal-relative:text;mso-position-vertical:absolute;mso-position-vertical-relative:text;mso-width-percent:0;mso-height-percent:0;mso-width-relative:margin;mso-height-relative:margin;v-text-anchor:middle" arcsize="10923f" o:gfxdata="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" fillcolor="#cdddac [1622]" strokecolor="#94b64e [3046]">
+            <v:fill color2="#f0f4e6 [502]" rotate="t" angle="180" colors="0 #dafda7;22938f #e4fdc2;1 #f5ffe6" focus="100%" type="gradient"/>
+            <v:shadow on="t" color="black" opacity="24903f" origin=",.5" offset="0,.55556mm"/>
+            <v:textbox>
+              <w:txbxContent>
+                <w:p>
+                  <w:pPr>
+                    <w:pStyle w:val="NoSpacing"/>
+                    <w:jc w:val="center"/>
+                  </w:pPr>
+                  <w:r>
+                    <w:t>Salsa-pioneer</w:t>
+                  </w:r>
+                </w:p>
+                <w:p>
+                  <w:pPr>
+                    <w:pStyle w:val="NoSpacing"/>
+                    <w:jc w:val="center"/>
+                  </w:pPr>
+                </w:p>
+              </w:txbxContent>
+            </v:textbox>
+          </v:roundrect>
+        </w:pict>
+      </w:r>
+      <w:r>
+        <w:rPr>
+          <w:noProof/>
+        </w:rPr>
+        <w:pict>
+          <v:roundrect id="Rounded Rectangle 6" o:spid="_x0000_s1037" style="position:absolute;left:0;text-align:left;margin-left:368.85pt;margin-top:188.35pt;width:80.15pt;height:21.8pt;z-index:251661312;visibility:visible;mso-wrap-style:square;mso-wrap-distance-left:9pt;mso-wrap-distance-top:0;mso-wrap-distance-right:9pt;mso-wrap-distance-bottom:0;mso-position-horizontal:absolute;mso-position-horizontal-relative:text;mso-position-vertical:absolute;mso-position-vertical-relative:text;v-text-anchor:middle" arcsize="10923f" o:gfxdata="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" fillcolor="#cdddac [1622]" strokecolor="#94b64e [3046]">
+            <v:fill color2="#f0f4e6 [502]" rotate="t" angle="180" colors="0 #dafda7;22938f #e4fdc2;1 #f5ffe6" focus="100%" type="gradient"/>
+            <v:shadow on="t" color="black" opacity="24903f" origin=",.5" offset="0,.55556mm"/>
+            <v:textbox>
+              <w:txbxContent>
+                <w:p>
+                  <w:pPr>
+                    <w:pStyle w:val="NoSpacing"/>
+                    <w:jc w:val="center"/>
+                  </w:pPr>
+                  <w:r>
+                    <w:t>Salsa-pioneer</w:t>
+                  </w:r>
+                </w:p>
+                <w:p>
+                  <w:pPr>
+                    <w:pStyle w:val="NoSpacing"/>
+                    <w:jc w:val="center"/>
+                  </w:pPr>
+                </w:p>
+              </w:txbxContent>
+            </v:textbox>
+            <w10:wrap type="topAndBottom"/>
+          </v:roundrect>
+        </w:pict>
+      </w:r>
+      <w:r>
+        <w:rPr>
+          <w:noProof/>
+        </w:rPr>
+        <w:pict>
+          <v:roundrect id="Rounded Rectangle 17" o:spid="_x0000_s1036" style="position:absolute;left:0;text-align:left;margin-left:305.8pt;margin-top:134.6pt;width:67.85pt;height:45.8pt;z-index:251669504;visibility:visible;mso-wrap-style:square;mso-width-percent:0;mso-height-percent:0;mso-wrap-distance-left:9pt;mso-wrap-distance-top:0;mso-wrap-distance-right:9pt;mso-wrap-distance-bottom:0;mso-position-horizontal:absolute;mso-position-horizontal-relative:text;mso-position-vertical:absolute;mso-position-vertical-relative:text;mso-width-percent:0;mso-height-percent:0;mso-width-relative:margin;mso-height-relative:margin;v-text-anchor:middle" arcsize="10923f" o:gfxdata="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" filled="f" stroked="f">
+            <v:shadow on="t" color="black" opacity="24903f" origin=",.5" offset="0,.55556mm"/>
+            <v:textbox>
+              <w:txbxContent>
+                <w:p>
+                  <w:pPr>
+                    <w:pStyle w:val="NoSpacing"/>
+                    <w:jc w:val="center"/>
+                  </w:pPr>
+                  <w:r>
+                    <w:t xml:space="preserve">Configure </w:t>
+                  </w:r>
+                  <w:proofErr w:type="spellStart"/>
+                  <w:r>
+                    <w:t>docker</w:t>
+                  </w:r>
+                  <w:proofErr w:type="spellEnd"/>
+                </w:p>
+                <w:p>
+                  <w:pPr>
+                    <w:pStyle w:val="NoSpacing"/>
+                    <w:jc w:val="center"/>
+                  </w:pPr>
+                </w:p>
+              </w:txbxContent>
+            </v:textbox>
+          </v:roundrect>
+        </w:pict>
+      </w:r>
+      <w:r>
+        <w:rPr>
+          <w:noProof/>
+        </w:rPr>
+        <w:pict>
+          <v:roundrect id="Rounded Rectangle 19" o:spid="_x0000_s1035" style="position:absolute;left:0;text-align:left;margin-left:386.05pt;margin-top:131.6pt;width:86.4pt;height:39.75pt;z-index:251671552;visibility:visible;mso-wrap-style:square;mso-width-percent:0;mso-height-percent:0;mso-wrap-distance-left:9pt;mso-wrap-distance-top:0;mso-wrap-distance-right:9pt;mso-wrap-distance-bottom:0;mso-position-horizontal:absolute;mso-position-horizontal-relative:text;mso-position-vertical:absolute;mso-position-vertical-relative:text;mso-width-percent:0;mso-height-percent:0;mso-width-relative:margin;mso-height-relative:margin;v-text-anchor:middle" arcsize="10923f" o:gfxdata="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" filled="f" stroked="f">
+            <v:shadow on="t" color="black" opacity="24903f" origin=",.5" offset="0,.55556mm"/>
+            <v:textbox>
+              <w:txbxContent>
+                <w:p>
+                  <w:pPr>
+                    <w:pStyle w:val="NoSpacing"/>
+                    <w:jc w:val="center"/>
+                  </w:pPr>
+                  <w:r>
+                    <w:t xml:space="preserve">Push pioneer via </w:t>
+                  </w:r>
+                  <w:proofErr w:type="spellStart"/>
+                  <w:r>
+                    <w:t>docker</w:t>
+                  </w:r>
+                  <w:proofErr w:type="spellEnd"/>
+                  <w:r>
+                    <w:t xml:space="preserve"> API</w:t>
+                  </w:r>
+                </w:p>
+                <w:p>
+                  <w:pPr>
+                    <w:pStyle w:val="NoSpacing"/>
+                    <w:jc w:val="center"/>
+                  </w:pPr>
+                </w:p>
+              </w:txbxContent>
+            </v:textbox>
+          </v:roundrect>
+        </w:pict>
+      </w:r>
+      <w:r>
+        <w:rPr>
+          <w:noProof/>
+        </w:rPr>
+        <w:pict>
+          <v:shape id="Straight Arrow Connector 16" o:spid="_x0000_s1034" type="#_x0000_t32" style="position:absolute;left:0;text-align:left;margin-left:346.95pt;margin-top:126.2pt;width:43.8pt;height:60.3pt;flip:x y;z-index:251668480;visibility:visible;mso-wrap-style:square;mso-width-percent:0;mso-height-percent:0;mso-wrap-distance-left:9pt;mso-wrap-distance-top:0;mso-wrap-distance-right:9pt;mso-wrap-distance-bottom:0;mso-position-horizontal:absolute;mso-position-horizontal-relative:text;mso-position-vertical:absolute;mso-position-vertical-relative:text;mso-width-percent:0;mso-height-percent:0;mso-width-relative:margin;mso-height-relative:margin" o:gfxdata="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" strokecolor="#4579b8 [3044]">
+            <v:stroke endarrow="open"/>
+          </v:shape>
+        </w:pict>
+      </w:r>
+      <w:r>
+        <w:rPr>
+          <w:noProof/>
+        </w:rPr>
+        <w:pict>
+          <v:shape id="Straight Arrow Connector 18" o:spid="_x0000_s1033" type="#_x0000_t32" style="position:absolute;left:0;text-align:left;margin-left:421.7pt;margin-top:118.05pt;width:0;height:68.5pt;flip:y;z-index:251670528;visibility:visible;mso-wrap-style:square;mso-width-percent:0;mso-height-percent:0;mso-wrap-distance-left:9pt;mso-wrap-distance-top:0;mso-wrap-distance-right:9pt;mso-wrap-distance-bottom:0;mso-position-horizontal:absolute;mso-position-horizontal-relative:text;mso-position-vertical:absolute;mso-position-vertical-relative:text;mso-width-percent:0;mso-height-percent:0;mso-width-relative:margin;mso-height-relative:margin" o:gfxdata="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" strokecolor="#4579b8 [3044]">
+            <v:stroke endarrow="open"/>
+          </v:shape>
+        </w:pict>
+      </w:r>
+      <w:r>
+        <w:rPr>
+          <w:b/>
+        </w:rPr>
+        <w:t>Answer:</w:t>
+      </w:r>
+      <w:r>
+        <w:t xml:space="preserve"> Current architecture of SALSA enables to deploy and dynamic configure at the infrastructure and application level. On the infrastructure level, a lightweight client called salsa-pioneer is injected.</w:t>
+      </w:r>
+      <w:r>
+        <w:rPr>
+          <w:noProof/>
+        </w:rPr>
+        <w:t xml:space="preserve"> </w:t>
+      </w:r>
+    </w:p>
+    <w:p>
+      <w:pPr>
+        <w:ind w:left="45"/>
+      </w:pPr>
+      <w:r>
+        <w:rPr>
+          <w:noProof/>
+        </w:rPr>
+        <w:pict>
+          <v:roundrect id="Rounded Rectangle 13" o:spid="_x0000_s1032" style="position:absolute;left:0;text-align:left;margin-left:168pt;margin-top:129.5pt;width:137.8pt;height:58.45pt;z-index:251665408;visibility:visible;mso-wrap-style:square;mso-wrap-distance-left:9pt;mso-wrap-distance-top:0;mso-wrap-distance-right:9pt;mso-wrap-distance-bottom:0;mso-position-horizontal:absolute;mso-position-horizontal-relative:text;mso-position-vertical:absolute;mso-position-vertical-relative:text;v-text-anchor:middle" arcsize="10923f" o:gfxdata="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" filled="f" stroked="f">
+            <v:shadow on="t" color="black" opacity="24903f" origin=",.5" offset="0,.55556mm"/>
+            <v:textbox>
+              <w:txbxContent>
+                <w:p>
+                  <w:pPr>
+                    <w:pStyle w:val="NoSpacing"/>
+                  </w:pPr>
+                  <w:r>
+                    <w:t>- Deploy VM</w:t>
+                  </w:r>
+                </w:p>
+                <w:p>
+                  <w:pPr>
+                    <w:pStyle w:val="NoSpacing"/>
+                  </w:pPr>
+                  <w:r>
+                    <w:t>- Push pioneer (via VM bootstrap or SSH)</w:t>
+                  </w:r>
+                </w:p>
+              </w:txbxContent>
+            </v:textbox>
+            <w10:wrap type="topAndBottom"/>
+          </v:roundrect>
+        </w:pict>
+      </w:r>
+      <w:r>
+        <w:rPr>
+          <w:noProof/>
+        </w:rPr>
+        <w:pict>
+          <v:roundrect id="Rounded Rectangle 29" o:spid="_x0000_s1031" style="position:absolute;left:0;text-align:left;margin-left:40.45pt;margin-top:145.9pt;width:111.75pt;height:23.3pt;z-index:251679744;visibility:visible;mso-wrap-style:square;mso-width-percent:0;mso-height-percent:0;mso-wrap-distance-left:9pt;mso-wrap-distance-top:0;mso-wrap-distance-right:9pt;mso-wrap-distance-bottom:0;mso-position-horizontal:absolute;mso-position-horizontal-relative:text;mso-position-vertical:absolute;mso-position-vertical-relative:text;mso-width-percent:0;mso-height-percent:0;mso-width-relative:margin;mso-height-relative:margin;v-text-anchor:middle" arcsize="10923f" o:gfxdata="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" filled="f" stroked="f">
+            <v:shadow on="t" color="black" opacity="24903f" origin=",.5" offset="0,.55556mm"/>
+            <v:textbox>
+              <w:txbxContent>
+                <w:p>
+                  <w:pPr>
+                    <w:pStyle w:val="NoSpacing"/>
+                    <w:jc w:val="center"/>
+                  </w:pPr>
+                  <w:r>
+                    <w:t>Put App1 command</w:t>
+                  </w:r>
+                </w:p>
+                <w:p>
+                  <w:pPr>
+                    <w:pStyle w:val="NoSpacing"/>
+                    <w:jc w:val="center"/>
+                  </w:pPr>
+                </w:p>
+              </w:txbxContent>
+            </v:textbox>
+          </v:roundrect>
+        </w:pict>
+      </w:r>
+      <w:r>
+        <w:rPr>
+          <w:noProof/>
+        </w:rPr>
+        <w:pict>
+          <v:shape id="Straight Arrow Connector 28" o:spid="_x0000_s1030" type="#_x0000_t32" style="position:absolute;left:0;text-align:left;margin-left:47.3pt;margin-top:110.2pt;width:.65pt;height:58.75pt;flip:x;z-index:251678720;visibility:visible;mso-wrap-style:square;mso-width-percent:0;mso-height-percent:0;mso-wrap-distance-left:9pt;mso-wrap-distance-top:0;mso-wrap-distance-right:9pt;mso-wrap-distance-bottom:0;mso-position-horizontal:absolute;mso-position-horizontal-relative:text;mso-position-vertical:absolute;mso-position-vertical-relative:text;mso-width-percent:0;mso-height-percent:0;mso-width-relative:margin;mso-height-relative:margin" o:gfxdata="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" strokecolor="#4579b8 [3044]">
+            <v:stroke endarrow="open"/>
+          </v:shape>
+        </w:pict>
+      </w:r>
+      <w:r>
+        <w:rPr>
+          <w:noProof/>
+        </w:rPr>
+        <w:pict>
+          <v:roundrect id="Rounded Rectangle 23" o:spid="_x0000_s1029" style="position:absolute;left:0;text-align:left;margin-left:40.45pt;margin-top:168.5pt;width:105.6pt;height:23.3pt;z-index:251673600;visibility:visible;mso-wrap-style:square;mso-width-percent:0;mso-height-percent:0;mso-wrap-distance-left:9pt;mso-wrap-distance-top:0;mso-wrap-distance-right:9pt;mso-wrap-distance-bottom:0;mso-position-horizontal:absolute;mso-position-horizontal-relative:text;mso-position-vertical:absolute;mso-position-vertical-relative:text;mso-width-percent:0;mso-height-percent:0;mso-width-relative:margin;mso-height-relative:margin;v-text-anchor:middle" arcsize="10923f" o:gfxdata="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" fillcolor="#cdddac [1622]" strokecolor="#94b64e [3046]">
+            <v:fill color2="#f0f4e6 [502]" rotate="t" angle="180" colors="0 #dafda7;22938f #e4fdc2;1 #f5ffe6" focus="100%" type="gradient"/>
+            <v:shadow on="t" color="black" opacity="24903f" origin=",.5" offset="0,.55556mm"/>
+            <v:textbox>
+              <w:txbxContent>
+                <w:p>
+                  <w:pPr>
+                    <w:pStyle w:val="NoSpacing"/>
+                    <w:jc w:val="center"/>
+                  </w:pPr>
+                  <w:r>
+                    <w:t>Task queue</w:t>
+                  </w:r>
+                </w:p>
+                <w:p>
+                  <w:pPr>
+                    <w:pStyle w:val="NoSpacing"/>
+                    <w:jc w:val="center"/>
+                  </w:pPr>
+                </w:p>
+              </w:txbxContent>
+            </v:textbox>
+            <w10:wrap type="topAndBottom"/>
+          </v:roundrect>
+        </w:pict>
+      </w:r>
+      <w:r>
+        <w:rPr>
+          <w:noProof/>
+        </w:rPr>
+        <w:pict>
+          <v:roundrect id="Rounded Rectangle 9" o:spid="_x0000_s1028" style="position:absolute;left:0;text-align:left;margin-left:35.65pt;margin-top:96.35pt;width:102.85pt;height:25.95pt;z-index:251662336;visibility:visible;mso-wrap-style:square;mso-wrap-distance-left:9pt;mso-wrap-distance-top:0;mso-wrap-distance-right:9pt;mso-wrap-distance-bottom:0;mso-position-horizontal:absolute;mso-position-horizontal-relative:text;mso-position-vertical:absolute;mso-position-vertical-relative:text;v-text-anchor:middle" arcsize="10923f" o:gfxdata="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" fillcolor="#cdddac [1622]" strokecolor="#94b64e [3046]">
+            <v:fill color2="#f0f4e6 [502]" rotate="t" angle="180" colors="0 #dafda7;22938f #e4fdc2;1 #f5ffe6" focus="100%" type="gradient"/>
+            <v:shadow on="t" color="black" opacity="24903f" origin=",.5" offset="0,.55556mm"/>
+            <v:textbox>
+              <w:txbxContent>
+                <w:p>
+                  <w:pPr>
+                    <w:pStyle w:val="NoSpacing"/>
+                    <w:jc w:val="center"/>
+                  </w:pPr>
+                  <w:r>
+                    <w:t>Salsa-engine</w:t>
+                  </w:r>
+                </w:p>
+                <w:p>
+                  <w:pPr>
+                    <w:pStyle w:val="NoSpacing"/>
+                    <w:jc w:val="center"/>
+                  </w:pPr>
+                </w:p>
+              </w:txbxContent>
+            </v:textbox>
+            <w10:wrap type="topAndBottom"/>
+          </v:roundrect>
+        </w:pict>
+      </w:r>
+      <w:r>
+        <w:rPr>
+          <w:noProof/>
+        </w:rPr>
+        <w:pict>
+          <v:roundrect id="Rounded Rectangle 10" o:spid="_x0000_s1027" style="position:absolute;left:0;text-align:left;margin-left:54.15pt;margin-top:119.6pt;width:98pt;height:21.85pt;z-index:251663360;visibility:visible;mso-wrap-style:square;mso-wrap-distance-left:9pt;mso-wrap-distance-top:0;mso-wrap-distance-right:9pt;mso-wrap-distance-bottom:0;mso-position-horizontal:absolute;mso-position-horizontal-relative:text;mso-position-vertical:absolute;mso-position-vertical-relative:text;v-text-anchor:middle" arcsize="10923f" o:gfxdata="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" fillcolor="#cdddac [1622]" strokecolor="#94b64e [3046]">
+            <v:fill color2="#f0f4e6 [502]" rotate="t" angle="180" colors="0 #dafda7;22938f #e4fdc2;1 #f5ffe6" focus="100%" type="gradient"/>
+            <v:shadow on="t" color="black" opacity="24903f" origin=",.5" offset="0,.55556mm"/>
+            <v:textbox>
+              <w:txbxContent>
+                <w:p>
+                  <w:pPr>
+                    <w:pStyle w:val="NoSpacing"/>
+                    <w:jc w:val="center"/>
+                  </w:pPr>
+                  <w:r>
+                    <w:t>Cloud connectors</w:t>
+                  </w:r>
+                </w:p>
+                <w:p>
+                  <w:pPr>
+                    <w:pStyle w:val="NoSpacing"/>
+                    <w:jc w:val="center"/>
+                  </w:pPr>
+                </w:p>
+              </w:txbxContent>
+            </v:textbox>
+            <w10:wrap type="topAndBottom"/>
+          </v:roundrect>
+        </w:pict>
+      </w:r>
+      <w:r>
+        <w:rPr>
+          <w:noProof/>
+        </w:rPr>
+        <w:pict>
+          <v:shape id="Straight Arrow Connector 11" o:spid="_x0000_s1026" type="#_x0000_t32" style="position:absolute;left:0;text-align:left;margin-left:152.15pt;margin-top:130.5pt;width:150.9pt;height:0;z-index:251664384;visibility:visible;mso-wrap-style:square;mso-wrap-distance-left:9pt;mso-wrap-distance-top:0;mso-wrap-distance-right:9pt;mso-wrap-distance-bottom:0;mso-position-horizontal:absolute;mso-position-horizontal-relative:text;mso-position-vertical:absolute;mso-position-vertical-relative:text" o:gfxdata="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" strokecolor="#4579b8 [3044]">
+            <v:stroke endarrow="open"/>
+            <w10:wrap type="topAndBottom"/>
+          </v:shape>
+        </w:pict>
+      </w:r>
+    </w:p>
+    <w:p>
+      <w:pPr>
+        <w:ind w:left="45"/>
+      </w:pPr>
+      <w:r>
+        <w:t xml:space="preserve">Whenever a salsa-pioneer is inside the VM or OS container (like </w:t>
+      </w:r>
+      <w:proofErr w:type="spellStart"/>
+      <w:r>
+        <w:t>docker</w:t>
+      </w:r>
+      <w:proofErr w:type="spellEnd"/>
+      <w:r>
+        <w:t>) which refer to the infrastructure level, it will continuously queries for tasks that assigned to it (see figure above). There are following cases that the VM is already running:</w:t>
+      </w:r>
+    </w:p>
+    <w:p>
+      <w:pPr>
+        <w:ind w:left="45"/>
+      </w:pPr>
+      <w:r>
+        <w:t>- VM, container and application are defined in the same TOSCA at the beginning: they can be deployed/configured at any time as pioneers are always ready.</w:t>
+      </w:r>
+    </w:p>
+    <w:p>
+      <w:pPr>
+        <w:ind w:left="45"/>
+      </w:pPr>
+      <w:r>
+        <w:t xml:space="preserve">- A none-managed VM is bound to the service at runtime, which no pioneer is inside, we need to run </w:t>
+      </w:r>
+      <w:proofErr w:type="gramStart"/>
+      <w:r>
+        <w:t>an</w:t>
+      </w:r>
+      <w:proofErr w:type="gramEnd"/>
+      <w:r>
+        <w:t xml:space="preserve"> pioneer as well as the configuration file inside. This can be done by salsa-engine via </w:t>
+      </w:r>
+      <w:proofErr w:type="spellStart"/>
+      <w:r>
+        <w:t>RESTful</w:t>
+      </w:r>
+      <w:proofErr w:type="spellEnd"/>
+      <w:r>
+        <w:t xml:space="preserve"> which will try to use SSH to connect to the VM, or manually install/run the pioneer.</w:t>
+      </w:r>
+    </w:p>
+    <w:p>
+      <w:pPr>
+        <w:ind w:left="45"/>
+        <w:rPr>
+          <w:b/>
+        </w:rPr>
+      </w:pPr>
+      <w:r>
+        <w:rPr>
+          <w:b/>
+        </w:rPr>
+        <w:t>Question: Users may also have an agent to be pre-deployed in a gateway/VM which will download other code and do the deployment, how you SALSA plan to reuse it?</w:t>
+      </w:r>
+    </w:p>
+    <w:p>
+      <w:pPr>
+        <w:ind w:left="45"/>
+      </w:pPr>
+      <w:r>
+        <w:rPr>
+          <w:b/>
+        </w:rPr>
+        <w:t>Answer</w:t>
+      </w:r>
+      <w:r>
+        <w:t xml:space="preserve">: In order to use application-specific configuration tools, SALSA will need </w:t>
+      </w:r>
+      <w:proofErr w:type="gramStart"/>
+      <w:r>
+        <w:t>an adapter which implement</w:t>
+      </w:r>
+      <w:proofErr w:type="gramEnd"/>
+      <w:r>
+        <w:t xml:space="preserve"> the </w:t>
+      </w:r>
+      <w:r>
+        <w:rPr>
+          <w:i/>
+        </w:rPr>
+        <w:t>salsa-pioneer instrument interface</w:t>
+      </w:r>
+      <w:r>
+        <w:t>. Please check:</w:t>
+      </w:r>
+    </w:p>
+    <w:p>
+      <w:pPr>
+        <w:ind w:left="45"/>
+      </w:pPr>
+      <w:hyperlink r:id="rId9" w:history="1">
+        <w:r>
+          <w:rPr>
+            <w:rStyle w:val="Hyperlink"/>
+          </w:rPr>
+          <w:t>https://github.com/tuwiendsg/SALSA/blob/master/salsa-core-pom/salsa-pioneer-vm/src/main/java/at/ac/tuwien/dsg/cloud/salsa/pioneer/instruments/InstrumentInterface.java</w:t>
+        </w:r>
+      </w:hyperlink>
+    </w:p>
+    <w:p>
+      <w:pPr>
+        <w:ind w:left="45"/>
+      </w:pPr>
+      <w:r>
+        <w:t>When recognize the type of the artifact, SALSA will forward the request and necessary information into the instrument module, which eventually invoke the external user-defined configuration module.</w:t>
+      </w:r>
+    </w:p>
+    <w:p>
+      <w:pPr>
+        <w:ind w:left="45"/>
+        <w:rPr>
+          <w:b/>
+        </w:rPr>
+      </w:pPr>
+      <w:r>
+        <w:rPr>
+          <w:b/>
+        </w:rPr>
+        <w:t>Question: How a new deployment algorithm can be implemented and configured - so i can have different algorithms (and i see which one is the best)</w:t>
+      </w:r>
+    </w:p>
+    <w:p>
+      <w:pPr>
+        <w:ind w:left="45"/>
+      </w:pPr>
+      <w:r>
+        <w:rPr>
+          <w:b/>
+        </w:rPr>
+        <w:t>Answer</w:t>
+      </w:r>
+      <w:r>
+        <w:t xml:space="preserve">: During the configuration, SALSA contains two </w:t>
+      </w:r>
+      <w:proofErr w:type="gramStart"/>
+      <w:r>
+        <w:t>point</w:t>
+      </w:r>
+      <w:proofErr w:type="gramEnd"/>
+      <w:r>
+        <w:t xml:space="preserve"> to apply algorithms</w:t>
+      </w:r>
+    </w:p>
+    <w:p>
+      <w:pPr>
+        <w:pStyle w:val="ListParagraph"/>
+        <w:numPr>
+          <w:ilvl w:val="0"/>
+          <w:numId w:val="6"/>
+        </w:numPr>
+      </w:pPr>
+      <w:r>
+        <w:lastRenderedPageBreak/>
+        <w:t>Before the configuration: SALSA refines and enriches the application description (which is TOSCA). In current implementation, all of the algorithms are developed in following URL and will be called at the new orchestration.</w:t>
+      </w:r>
+    </w:p>
+    <w:p>
+      <w:pPr>
+        <w:pStyle w:val="ListParagraph"/>
+        <w:ind w:left="405"/>
+      </w:pPr>
+      <w:hyperlink r:id="rId10" w:history="1">
+        <w:r>
+          <w:rPr>
+            <w:rStyle w:val="Hyperlink"/>
+          </w:rPr>
+          <w:t>https://github.com/tuwiendsg/SALSA/tree/master/salsa-core-pom/salsa-engine/src/main/java/at/ac/tuwien/dsg/cloud/salsa/engine/smartdeployment</w:t>
+        </w:r>
+      </w:hyperlink>
+    </w:p>
+    <w:p>
+      <w:pPr>
+        <w:pStyle w:val="ListParagraph"/>
+        <w:ind w:left="405"/>
+      </w:pPr>
+      <w:r>
+        <w:rPr>
+          <w:b/>
+          <w:u w:val="single"/>
+        </w:rPr>
+        <w:t>TODO</w:t>
+      </w:r>
+      <w:r>
+        <w:t>: Refactor the above package to support the attachment and selection of algorithms.</w:t>
+      </w:r>
+    </w:p>
+    <w:p>
+      <w:pPr>
+        <w:pStyle w:val="ListParagraph"/>
+        <w:numPr>
+          <w:ilvl w:val="0"/>
+          <w:numId w:val="6"/>
+        </w:numPr>
+      </w:pPr>
+      <w:r>
+        <w:t>During configuration: SALSA contains the algorithm for orchestration the configuration and for placing components at runtime which are implemented in the class:</w:t>
+      </w:r>
+    </w:p>
+    <w:p>
+      <w:pPr>
+        <w:pStyle w:val="ListParagraph"/>
+        <w:ind w:left="405"/>
+      </w:pPr>
+      <w:hyperlink r:id="rId11" w:history="1">
+        <w:r>
+          <w:rPr>
+            <w:rStyle w:val="Hyperlink"/>
+          </w:rPr>
+          <w:t>https://github.com/tuwiendsg/SALSA/blob/master/salsa-core-pom/salsa-engine/src/main/java/at/ac/tuwien/dsg/cloud/salsa/engine/impl/SalsaToscaDeployer.java</w:t>
+        </w:r>
+      </w:hyperlink>
+    </w:p>
+    <w:p>
+      <w:pPr>
+        <w:pStyle w:val="ListParagraph"/>
+        <w:ind w:left="405"/>
+      </w:pPr>
+      <w:r>
+        <w:t>Currently, the orchestration is design by parallel threads which can change to work-flow style or queue-based style. The placement is based on checking maximum instance number.</w:t>
+      </w:r>
+    </w:p>
+    <w:p>
+      <w:pPr>
+        <w:pStyle w:val="ListParagraph"/>
+        <w:ind w:left="405"/>
+      </w:pPr>
+      <w:r>
+        <w:rPr>
+          <w:b/>
+          <w:u w:val="single"/>
+        </w:rPr>
+        <w:t>TODO</w:t>
+      </w:r>
+      <w:r>
+        <w:t>: Refactor to extract the algorithms outside of the routine.</w:t>
+      </w:r>
+    </w:p>
+    <w:p>
+      <w:pPr>
+        <w:rPr>
+          <w:b/>
+        </w:rPr>
+      </w:pPr>
+      <w:r>
+        <w:rPr>
+          <w:b/>
+        </w:rPr>
+        <w:t>Question: How to combine different deployment and configuration algorithms to have a new one.</w:t>
+      </w:r>
+    </w:p>
+    <w:p>
+      <w:r>
+        <w:rPr>
+          <w:b/>
+        </w:rPr>
+        <w:t>Answer</w:t>
+      </w:r>
+      <w:r>
+        <w:t>: Currently SALSA do not support multiple algorithms yet. We vision that when SALSA is able to deal with multiple algorithms, which apply for different part of the service (e.g. on service unit, on one topology or whole application), user can annotate the application specification to guide SALSA.</w:t>
+      </w:r>
+    </w:p>
+    <w:p>
+      <w:pPr>
+        <w:rPr>
+          <w:b/>
+        </w:rPr>
+      </w:pPr>
+      <w:r>
+        <w:rPr>
+          <w:b/>
+        </w:rPr>
+        <w:t>Question: how to have configuration processes - which are application/system-specific - who writes what and salsa will do what</w:t>
+      </w:r>
+    </w:p>
+    <w:p>
+      <w:r>
+        <w:rPr>
+          <w:b/>
+        </w:rPr>
+        <w:t>Answer</w:t>
+      </w:r>
+      <w:r>
+        <w:t xml:space="preserve">: </w:t>
+      </w:r>
+    </w:p>
+    <w:p>
+      <w:r>
+        <w:t>With the cloud providers, SALSA supports basic operations which implement the cloud-connector interface.   The interface can be extended to support more capabilities from providers in general.</w:t>
+      </w:r>
+    </w:p>
+    <w:p>
+      <w:r>
+        <w:t xml:space="preserve">With the application level, SALSA support to defined custom actions can be invoked at runtime. In current implementation, we support user to execute custom script at runtime. By this, users provide a set of scripts to execute various configuration capabilities and specify with the service unit. At runtime, these actions can be executed via </w:t>
+      </w:r>
+      <w:proofErr w:type="spellStart"/>
+      <w:r>
+        <w:t>RESTful</w:t>
+      </w:r>
+      <w:proofErr w:type="spellEnd"/>
+      <w:r>
+        <w:t xml:space="preserve"> API with action name as input. For example, here is a piece of specification. </w:t>
+      </w:r>
+    </w:p>
+    <w:p>
+      <w:pPr>
+        <w:pStyle w:val="Code"/>
+        <w:rPr>
+          <w:sz w:val="18"/>
+        </w:rPr>
+      </w:pPr>
+      <w:r>
+        <w:rPr>
+          <w:sz w:val="18"/>
+        </w:rPr>
+        <w:t>&lt;</w:t>
+      </w:r>
+      <w:proofErr w:type="spellStart"/>
+      <w:proofErr w:type="gramStart"/>
+      <w:r>
+        <w:rPr>
+          <w:sz w:val="18"/>
+        </w:rPr>
+        <w:t>tosca:</w:t>
+      </w:r>
+      <w:proofErr w:type="gramEnd"/>
+      <w:r>
+        <w:rPr>
+          <w:sz w:val="18"/>
+        </w:rPr>
+        <w:t>Properties</w:t>
+      </w:r>
+      <w:proofErr w:type="spellEnd"/>
+      <w:r>
+        <w:rPr>
+          <w:sz w:val="18"/>
+        </w:rPr>
+        <w:t xml:space="preserve">&gt; </w:t>
+      </w:r>
+    </w:p>
+    <w:p>
+      <w:pPr>
+        <w:pStyle w:val="Code"/>
+        <w:ind w:firstLine="720"/>
+        <w:rPr>
+          <w:sz w:val="18"/>
+        </w:rPr>
+      </w:pPr>
+      <w:r>
+        <w:rPr>
+          <w:sz w:val="18"/>
+        </w:rPr>
+        <w:t>&lt;</w:t>
+      </w:r>
+      <w:proofErr w:type="spellStart"/>
+      <w:r>
+        <w:rPr>
+          <w:sz w:val="18"/>
+        </w:rPr>
+        <w:t>MappingProperties</w:t>
+      </w:r>
+      <w:proofErr w:type="spellEnd"/>
+      <w:r>
+        <w:rPr>
+          <w:sz w:val="18"/>
+        </w:rPr>
+        <w:t>&gt;</w:t>
+      </w:r>
+    </w:p>
+    <w:p>
+      <w:pPr>
+        <w:pStyle w:val="Code"/>
+        <w:ind w:firstLine="720"/>
+        <w:rPr>
+          <w:sz w:val="18"/>
+        </w:rPr>
+      </w:pPr>
+      <w:r>
+        <w:rPr>
+          <w:sz w:val="18"/>
+        </w:rPr>
+        <w:tab/>
+      </w:r>
+      <w:r>
+        <w:rPr>
+          <w:sz w:val="18"/>
+        </w:rPr>
+        <w:t>&lt;</w:t>
+      </w:r>
+      <w:proofErr w:type="spellStart"/>
+      <w:r>
+        <w:rPr>
+          <w:sz w:val="18"/>
+        </w:rPr>
+        <w:t>MappingProperty</w:t>
+      </w:r>
+      <w:proofErr w:type="spellEnd"/>
+      <w:r>
+        <w:rPr>
+          <w:sz w:val="18"/>
+        </w:rPr>
+        <w:t xml:space="preserve"> type="action"&gt; </w:t>
+      </w:r>
+    </w:p>
+    <w:p>
+      <w:pPr>
+        <w:pStyle w:val="Code"/>
+        <w:ind w:firstLine="1980"/>
+        <w:rPr>
+          <w:sz w:val="18"/>
+        </w:rPr>
+      </w:pPr>
+      <w:r>
+        <w:rPr>
+          <w:sz w:val="18"/>
+        </w:rPr>
+        <w:t>&lt;property name="start"&gt;</w:t>
+      </w:r>
+      <w:proofErr w:type="spellStart"/>
+      <w:r>
+        <w:rPr>
+          <w:sz w:val="18"/>
+        </w:rPr>
+        <w:t>sudo</w:t>
+      </w:r>
+      <w:proofErr w:type="spellEnd"/>
+      <w:r>
+        <w:rPr>
+          <w:sz w:val="18"/>
+        </w:rPr>
+        <w:t xml:space="preserve"> service </w:t>
+      </w:r>
+      <w:proofErr w:type="spellStart"/>
+      <w:r>
+        <w:rPr>
+          <w:sz w:val="18"/>
+        </w:rPr>
+        <w:t>myService</w:t>
+      </w:r>
+      <w:proofErr w:type="spellEnd"/>
+      <w:r>
+        <w:rPr>
+          <w:sz w:val="18"/>
+        </w:rPr>
+        <w:t xml:space="preserve"> start&lt;/property&gt; </w:t>
+      </w:r>
+    </w:p>
+    <w:p>
+      <w:pPr>
+        <w:pStyle w:val="Code"/>
+        <w:ind w:firstLine="1980"/>
+        <w:rPr>
+          <w:sz w:val="18"/>
+        </w:rPr>
+      </w:pPr>
+      <w:r>
+        <w:rPr>
+          <w:sz w:val="18"/>
+        </w:rPr>
+        <w:t>&lt;property name="stop"&gt;</w:t>
+      </w:r>
+      <w:proofErr w:type="spellStart"/>
+      <w:r>
+        <w:rPr>
+          <w:sz w:val="18"/>
+        </w:rPr>
+        <w:t>sudo</w:t>
+      </w:r>
+      <w:proofErr w:type="spellEnd"/>
+      <w:r>
+        <w:rPr>
+          <w:sz w:val="18"/>
+        </w:rPr>
+        <w:t xml:space="preserve"> service </w:t>
+      </w:r>
+      <w:proofErr w:type="spellStart"/>
+      <w:r>
+        <w:rPr>
+          <w:sz w:val="18"/>
+        </w:rPr>
+        <w:t>myService</w:t>
+      </w:r>
+      <w:proofErr w:type="spellEnd"/>
+      <w:r>
+        <w:rPr>
+          <w:sz w:val="18"/>
+        </w:rPr>
+        <w:t xml:space="preserve"> </w:t>
+      </w:r>
+      <w:r>
+        <w:rPr>
+          <w:sz w:val="18"/>
+        </w:rPr>
+        <w:t>stop&lt;/property&gt;</w:t>
+      </w:r>
+    </w:p>
+    <w:p>
+      <w:pPr>
+        <w:pStyle w:val="Code"/>
+        <w:ind w:firstLine="1980"/>
+        <w:rPr>
+          <w:sz w:val="18"/>
+        </w:rPr>
+      </w:pPr>
+      <w:r>
+        <w:rPr>
+          <w:sz w:val="18"/>
+        </w:rPr>
+        <w:t>&lt;</w:t>
+      </w:r>
+      <w:proofErr w:type="gramStart"/>
+      <w:r>
+        <w:rPr>
+          <w:sz w:val="18"/>
+        </w:rPr>
+        <w:t>property</w:t>
+      </w:r>
+      <w:proofErr w:type="gramEnd"/>
+      <w:r>
+        <w:rPr>
+          <w:sz w:val="18"/>
+        </w:rPr>
+        <w:t xml:space="preserve"> name="</w:t>
+      </w:r>
+      <w:proofErr w:type="spellStart"/>
+      <w:r>
+        <w:rPr>
+          <w:sz w:val="18"/>
+        </w:rPr>
+        <w:t>reconfig</w:t>
+      </w:r>
+      <w:proofErr w:type="spellEnd"/>
+      <w:r>
+        <w:rPr>
+          <w:sz w:val="18"/>
+        </w:rPr>
+        <w:t>"&gt;</w:t>
+      </w:r>
+      <w:r>
+        <w:rPr>
+          <w:sz w:val="18"/>
+        </w:rPr>
+        <w:t>./reconfig.sh</w:t>
+      </w:r>
+      <w:r>
+        <w:rPr>
+          <w:sz w:val="18"/>
+        </w:rPr>
+        <w:t xml:space="preserve">&lt;/property&gt; </w:t>
+      </w:r>
+    </w:p>
+    <w:p>
+      <w:pPr>
+        <w:pStyle w:val="Code"/>
+        <w:ind w:firstLine="1980"/>
+        <w:rPr>
+          <w:sz w:val="18"/>
+        </w:rPr>
+      </w:pPr>
+      <w:r>
+        <w:rPr>
+          <w:sz w:val="18"/>
+        </w:rPr>
+        <w:t>&lt;</w:t>
+      </w:r>
+      <w:proofErr w:type="gramStart"/>
+      <w:r>
+        <w:rPr>
+          <w:sz w:val="18"/>
+        </w:rPr>
+        <w:t>property</w:t>
+      </w:r>
+      <w:proofErr w:type="gramEnd"/>
+      <w:r>
+        <w:rPr>
+          <w:sz w:val="18"/>
+        </w:rPr>
+        <w:t xml:space="preserve"> name="</w:t>
+      </w:r>
+      <w:proofErr w:type="spellStart"/>
+      <w:r>
+        <w:rPr>
+          <w:sz w:val="18"/>
+        </w:rPr>
+        <w:t>unde</w:t>
+      </w:r>
+      <w:r>
+        <w:rPr>
+          <w:sz w:val="18"/>
+        </w:rPr>
+        <w:t>ploy</w:t>
+      </w:r>
+      <w:proofErr w:type="spellEnd"/>
+      <w:r>
+        <w:rPr>
+          <w:sz w:val="18"/>
+        </w:rPr>
+        <w:t>"&gt;./uninstall.sh&lt;/property&gt;</w:t>
+      </w:r>
+    </w:p>
+    <w:p>
+      <w:pPr>
+        <w:pStyle w:val="Code"/>
+        <w:ind w:firstLine="1440"/>
+        <w:rPr>
+          <w:sz w:val="18"/>
+        </w:rPr>
+      </w:pPr>
+      <w:r>
+        <w:rPr>
+          <w:sz w:val="18"/>
+        </w:rPr>
+        <w:t>&lt;/</w:t>
+      </w:r>
+      <w:proofErr w:type="spellStart"/>
+      <w:r>
+        <w:rPr>
+          <w:sz w:val="18"/>
+        </w:rPr>
+        <w:t>MappingProperty</w:t>
+      </w:r>
+      <w:proofErr w:type="spellEnd"/>
+      <w:r>
+        <w:rPr>
+          <w:sz w:val="18"/>
+        </w:rPr>
+        <w:t xml:space="preserve">&gt; </w:t>
+      </w:r>
+    </w:p>
+    <w:p>
+      <w:pPr>
+        <w:pStyle w:val="Code"/>
+        <w:ind w:firstLine="720"/>
+        <w:rPr>
+          <w:sz w:val="18"/>
+        </w:rPr>
+      </w:pPr>
+      <w:r>
+        <w:rPr>
+          <w:sz w:val="18"/>
+        </w:rPr>
+        <w:t>&lt;/</w:t>
+      </w:r>
+      <w:proofErr w:type="spellStart"/>
+      <w:r>
+        <w:rPr>
+          <w:sz w:val="18"/>
+        </w:rPr>
+        <w:t>MappingProperties</w:t>
+      </w:r>
+      <w:proofErr w:type="spellEnd"/>
+      <w:r>
+        <w:rPr>
+          <w:sz w:val="18"/>
+        </w:rPr>
+        <w:t xml:space="preserve">&gt; </w:t>
+      </w:r>
+    </w:p>
+    <w:p>
+      <w:pPr>
+        <w:pStyle w:val="Code"/>
+        <w:rPr>
+          <w:sz w:val="18"/>
+        </w:rPr>
+      </w:pPr>
+      <w:r>
+        <w:rPr>
+          <w:sz w:val="18"/>
+        </w:rPr>
+        <w:t>&lt;/</w:t>
+      </w:r>
+      <w:proofErr w:type="spellStart"/>
+      <w:r>
+        <w:rPr>
+          <w:sz w:val="18"/>
+        </w:rPr>
+        <w:t>tosca</w:t>
+      </w:r>
+      <w:proofErr w:type="gramStart"/>
+      <w:r>
+        <w:rPr>
+          <w:sz w:val="18"/>
+        </w:rPr>
+        <w:t>:Properties</w:t>
+      </w:r>
+      <w:proofErr w:type="spellEnd"/>
+      <w:proofErr w:type="gramEnd"/>
+      <w:r>
+        <w:rPr>
+          <w:sz w:val="18"/>
+        </w:rPr>
+        <w:t xml:space="preserve">&gt; </w:t>
+      </w:r>
+    </w:p>
+    <w:p>
+      <w:r>
+        <w:t xml:space="preserve">Please refer to the </w:t>
+      </w:r>
+      <w:proofErr w:type="spellStart"/>
+      <w:r>
+        <w:t>UserGuide</w:t>
+      </w:r>
+      <w:proofErr w:type="spellEnd"/>
+      <w:r>
+        <w:t xml:space="preserve"> for more detail on “action” property.</w:t>
+      </w:r>
+    </w:p>
+    <w:p>
+      <w:pPr>
+        <w:pStyle w:val="Heading1"/>
+      </w:pPr>
+    </w:p>
+    <w:p>
+      <w:pPr>
+        <w:pStyle w:val="Heading1"/>
+        <w:numPr>
+          <w:ilvl w:val="0"/>
+          <w:numId w:val="1"/>
+        </w:numPr>
+      </w:pPr>
+      <w:bookmarkStart w:id="0" w:name="_GoBack"/>
       <w:proofErr w:type="spellStart"/>
       <w:r>
         <w:t>RESTful</w:t>
@@ -9965,12 +11358,7 @@
             </w:r>
             <w:proofErr w:type="spellEnd"/>
             <w:r>
-              <w:t xml:space="preserve"> an action after a pioneer </w:t>
-            </w:r>
-            <w:bookmarkStart w:id="0" w:name="_GoBack"/>
-            <w:bookmarkEnd w:id="0"/>
-            <w:r>
-              <w:t>claim the command and will execute it.</w:t>
+              <w:t xml:space="preserve"> an action after a pioneer claim the command and will execute it.</w:t>
             </w:r>
           </w:p>
         </w:tc>
@@ -10343,6 +11731,7 @@
           </w:p>
         </w:tc>
       </w:tr>
+      <w:bookmarkEnd w:id="0"/>
     </w:tbl>
     <w:p/>
     <w:sectPr>
@@ -10359,6 +11748,118 @@
 <file path=word/numbering.xml><?xml version="1.0" encoding="utf-8"?>
 <w:numbering xmlns:wpc="http://schemas.microsoft.com/office/word/2010/wordprocessingCanvas" xmlns:mc="http://schemas.openxmlformats.org/markup-compatibility/2006" xmlns:o="urn:schemas-microsoft-com:office:office" xmlns:r="http://schemas.openxmlformats.org/officeDocument/2006/relationships" xmlns:m="http://schemas.openxmlformats.org/officeDocument/2006/math" xmlns:v="urn:schemas-microsoft-com:vml" xmlns:wp14="http://schemas.microsoft.com/office/word/2010/wordprocessingDrawing" xmlns:wp="http://schemas.openxmlformats.org/drawingml/2006/wordprocessingDrawing" xmlns:w10="urn:schemas-microsoft-com:office:word" xmlns:w="http://schemas.openxmlformats.org/wordprocessingml/2006/main" xmlns:w14="http://schemas.microsoft.com/office/word/2010/wordml" xmlns:wpg="http://schemas.microsoft.com/office/word/2010/wordprocessingGroup" xmlns:wpi="http://schemas.microsoft.com/office/word/2010/wordprocessingInk" xmlns:wne="http://schemas.microsoft.com/office/word/2006/wordml" xmlns:wps="http://schemas.microsoft.com/office/word/2010/wordprocessingShape" mc:Ignorable="w14 wp14">
   <w:abstractNum w:abstractNumId="0">
+    <w:nsid w:val="181C1B90"/>
+    <w:multiLevelType w:val="hybridMultilevel"/>
+    <w:tmpl w:val="15FEF22C"/>
+    <w:lvl w:ilvl="0" w:tplc="CC624840">
+      <w:numFmt w:val="bullet"/>
+      <w:lvlText w:val="-"/>
+      <w:lvlJc w:val="left"/>
+      <w:pPr>
+        <w:ind w:left="405" w:hanging="360"/>
+      </w:pPr>
+      <w:rPr>
+        <w:rFonts w:ascii="Calibri" w:eastAsiaTheme="minorHAnsi" w:hAnsi="Calibri" w:cs="Calibri" w:hint="default"/>
+      </w:rPr>
+    </w:lvl>
+    <w:lvl w:ilvl="1" w:tplc="04090003" w:tentative="1">
+      <w:start w:val="1"/>
+      <w:numFmt w:val="bullet"/>
+      <w:lvlText w:val="o"/>
+      <w:lvlJc w:val="left"/>
+      <w:pPr>
+        <w:ind w:left="1125" w:hanging="360"/>
+      </w:pPr>
+      <w:rPr>
+        <w:rFonts w:ascii="Courier New" w:hAnsi="Courier New" w:cs="Courier New" w:hint="default"/>
+      </w:rPr>
+    </w:lvl>
+    <w:lvl w:ilvl="2" w:tplc="04090005" w:tentative="1">
+      <w:start w:val="1"/>
+      <w:numFmt w:val="bullet"/>
+      <w:lvlText w:val=""/>
+      <w:lvlJc w:val="left"/>
+      <w:pPr>
+        <w:ind w:left="1845" w:hanging="360"/>
+      </w:pPr>
+      <w:rPr>
+        <w:rFonts w:ascii="Wingdings" w:hAnsi="Wingdings" w:hint="default"/>
+      </w:rPr>
+    </w:lvl>
+    <w:lvl w:ilvl="3" w:tplc="04090001" w:tentative="1">
+      <w:start w:val="1"/>
+      <w:numFmt w:val="bullet"/>
+      <w:lvlText w:val=""/>
+      <w:lvlJc w:val="left"/>
+      <w:pPr>
+        <w:ind w:left="2565" w:hanging="360"/>
+      </w:pPr>
+      <w:rPr>
+        <w:rFonts w:ascii="Symbol" w:hAnsi="Symbol" w:hint="default"/>
+      </w:rPr>
+    </w:lvl>
+    <w:lvl w:ilvl="4" w:tplc="04090003" w:tentative="1">
+      <w:start w:val="1"/>
+      <w:numFmt w:val="bullet"/>
+      <w:lvlText w:val="o"/>
+      <w:lvlJc w:val="left"/>
+      <w:pPr>
+        <w:ind w:left="3285" w:hanging="360"/>
+      </w:pPr>
+      <w:rPr>
+        <w:rFonts w:ascii="Courier New" w:hAnsi="Courier New" w:cs="Courier New" w:hint="default"/>
+      </w:rPr>
+    </w:lvl>
+    <w:lvl w:ilvl="5" w:tplc="04090005" w:tentative="1">
+      <w:start w:val="1"/>
+      <w:numFmt w:val="bullet"/>
+      <w:lvlText w:val=""/>
+      <w:lvlJc w:val="left"/>
+      <w:pPr>
+        <w:ind w:left="4005" w:hanging="360"/>
+      </w:pPr>
+      <w:rPr>
+        <w:rFonts w:ascii="Wingdings" w:hAnsi="Wingdings" w:hint="default"/>
+      </w:rPr>
+    </w:lvl>
+    <w:lvl w:ilvl="6" w:tplc="04090001" w:tentative="1">
+      <w:start w:val="1"/>
+      <w:numFmt w:val="bullet"/>
+      <w:lvlText w:val=""/>
+      <w:lvlJc w:val="left"/>
+      <w:pPr>
+        <w:ind w:left="4725" w:hanging="360"/>
+      </w:pPr>
+      <w:rPr>
+        <w:rFonts w:ascii="Symbol" w:hAnsi="Symbol" w:hint="default"/>
+      </w:rPr>
+    </w:lvl>
+    <w:lvl w:ilvl="7" w:tplc="04090003" w:tentative="1">
+      <w:start w:val="1"/>
+      <w:numFmt w:val="bullet"/>
+      <w:lvlText w:val="o"/>
+      <w:lvlJc w:val="left"/>
+      <w:pPr>
+        <w:ind w:left="5445" w:hanging="360"/>
+      </w:pPr>
+      <w:rPr>
+        <w:rFonts w:ascii="Courier New" w:hAnsi="Courier New" w:cs="Courier New" w:hint="default"/>
+      </w:rPr>
+    </w:lvl>
+    <w:lvl w:ilvl="8" w:tplc="04090005" w:tentative="1">
+      <w:start w:val="1"/>
+      <w:numFmt w:val="bullet"/>
+      <w:lvlText w:val=""/>
+      <w:lvlJc w:val="left"/>
+      <w:pPr>
+        <w:ind w:left="6165" w:hanging="360"/>
+      </w:pPr>
+      <w:rPr>
+        <w:rFonts w:ascii="Wingdings" w:hAnsi="Wingdings" w:hint="default"/>
+      </w:rPr>
+    </w:lvl>
+  </w:abstractNum>
+  <w:abstractNum w:abstractNumId="1">
     <w:nsid w:val="316E1302"/>
     <w:multiLevelType w:val="multilevel"/>
     <w:tmpl w:val="C0BC6EDE"/>
@@ -10444,7 +11945,7 @@
       </w:pPr>
     </w:lvl>
   </w:abstractNum>
-  <w:abstractNum w:abstractNumId="1">
+  <w:abstractNum w:abstractNumId="2">
     <w:nsid w:val="34ED365B"/>
     <w:multiLevelType w:val="multilevel"/>
     <w:tmpl w:val="06E6F9FA"/>
@@ -10566,7 +12067,7 @@
       </w:pPr>
     </w:lvl>
   </w:abstractNum>
-  <w:abstractNum w:abstractNumId="2">
+  <w:abstractNum w:abstractNumId="3">
     <w:nsid w:val="3F8E65FC"/>
     <w:multiLevelType w:val="multilevel"/>
     <w:tmpl w:val="9404C4DA"/>
@@ -10667,7 +12168,7 @@
       </w:pPr>
     </w:lvl>
   </w:abstractNum>
-  <w:abstractNum w:abstractNumId="3">
+  <w:abstractNum w:abstractNumId="4">
     <w:nsid w:val="421B58F2"/>
     <w:multiLevelType w:val="multilevel"/>
     <w:tmpl w:val="2B46A52E"/>
@@ -10780,7 +12281,7 @@
       </w:pPr>
     </w:lvl>
   </w:abstractNum>
-  <w:abstractNum w:abstractNumId="4">
+  <w:abstractNum w:abstractNumId="5">
     <w:nsid w:val="4B012AE5"/>
     <w:multiLevelType w:val="multilevel"/>
     <w:tmpl w:val="A3D22D0C"/>
@@ -10894,19 +12395,22 @@
     </w:lvl>
   </w:abstractNum>
   <w:num w:numId="1">
+    <w:abstractNumId w:val="3"/>
+  </w:num>
+  <w:num w:numId="2">
+    <w:abstractNumId w:val="4"/>
+  </w:num>
+  <w:num w:numId="3">
+    <w:abstractNumId w:val="1"/>
+  </w:num>
+  <w:num w:numId="4">
+    <w:abstractNumId w:val="5"/>
+  </w:num>
+  <w:num w:numId="5">
     <w:abstractNumId w:val="2"/>
   </w:num>
-  <w:num w:numId="2">
-    <w:abstractNumId w:val="3"/>
-  </w:num>
-  <w:num w:numId="3">
+  <w:num w:numId="6">
     <w:abstractNumId w:val="0"/>
-  </w:num>
-  <w:num w:numId="4">
-    <w:abstractNumId w:val="4"/>
-  </w:num>
-  <w:num w:numId="5">
-    <w:abstractNumId w:val="1"/>
   </w:num>
 </w:numbering>
 </file>
@@ -11363,6 +12867,27 @@
     <w:rPr>
       <w:color w:val="0000FF" w:themeColor="hyperlink"/>
       <w:u w:val="single"/>
+    </w:rPr>
+  </w:style>
+  <w:style w:type="paragraph" w:styleId="ListParagraph">
+    <w:name w:val="List Paragraph"/>
+    <w:basedOn w:val="Normal"/>
+    <w:uiPriority w:val="34"/>
+    <w:qFormat/>
+    <w:rsid w:val="0048088B"/>
+    <w:pPr>
+      <w:widowControl/>
+      <w:suppressAutoHyphens w:val="0"/>
+      <w:spacing w:after="200" w:line="276" w:lineRule="auto"/>
+      <w:ind w:left="720"/>
+      <w:contextualSpacing/>
+      <w:jc w:val="both"/>
+    </w:pPr>
+    <w:rPr>
+      <w:rFonts w:asciiTheme="minorHAnsi" w:eastAsiaTheme="minorHAnsi" w:hAnsiTheme="minorHAnsi" w:cstheme="minorBidi"/>
+      <w:sz w:val="22"/>
+      <w:szCs w:val="22"/>
+      <w:lang w:eastAsia="en-US" w:bidi="ar-SA"/>
     </w:rPr>
   </w:style>
 </w:styles>
@@ -11848,7 +13373,7 @@
 </file>
 
 <file path=customXml/itemProps1.xml><?xml version="1.0" encoding="utf-8"?>
-<ds:datastoreItem xmlns:ds="http://schemas.openxmlformats.org/officeDocument/2006/customXml" ds:itemID="{4EAE30F7-7FFE-497A-A535-66D32DA5E84A}">
+<ds:datastoreItem xmlns:ds="http://schemas.openxmlformats.org/officeDocument/2006/customXml" ds:itemID="{CAB8C1F7-435A-49B5-A280-7F01025E2341}">
   <ds:schemaRefs>
     <ds:schemaRef ds:uri="http://schemas.openxmlformats.org/officeDocument/2006/bibliography"/>
   </ds:schemaRefs>

</xml_diff>